<commit_message>
added file conversion to build
</commit_message>
<xml_diff>
--- a/docs/design_docs/Full_Design_Doc.docx
+++ b/docs/design_docs/Full_Design_Doc.docx
@@ -1930,6 +1930,29 @@
         </w:sdtContent>
       </w:sdt>
       <w:r>
+        <w:t>(</w:t>
+      </w:r>
+      <w:r>
+        <w:t>[Kumar, 2017](</w:t>
+      </w:r>
+      <w:r>
+        <w:t xml:space="preserve"> https://github.com/JavaTheNutt/final_year_project_documentation/blob/master/docs/desi</w:t>
+      </w:r>
+      <w:r>
+        <w:t>gn_docs/design_doc.md#kumar</w:t>
+      </w:r>
+      <w:r>
+        <w:t>,-v,</w:t>
+      </w:r>
+      <w:bookmarkStart w:id="8" w:name="_GoBack"/>
+      <w:bookmarkEnd w:id="8"/>
+      <w:r>
+        <w:t>-2017)</w:t>
+      </w:r>
+      <w:r>
+        <w:t>)</w:t>
+      </w:r>
+      <w:r>
         <w:t>)</w:t>
       </w:r>
       <w:r>
@@ -1981,11 +2004,11 @@
       <w:pPr>
         <w:pStyle w:val="Heading2"/>
       </w:pPr>
-      <w:bookmarkStart w:id="8" w:name="_Toc497643957"/>
+      <w:bookmarkStart w:id="9" w:name="_Toc497643957"/>
       <w:r>
         <w:t>Goal</w:t>
       </w:r>
-      <w:bookmarkEnd w:id="8"/>
+      <w:bookmarkEnd w:id="9"/>
     </w:p>
     <w:p>
       <w:pPr>
@@ -2130,6 +2153,7 @@
         <w:rPr>
           <w:lang w:val="en-IE"/>
         </w:rPr>
+        <w:lastRenderedPageBreak/>
         <w:t xml:space="preserve">The overarching goal of this project is to provide an easy to use service that allows users to manage their household </w:t>
       </w:r>
       <w:r>
@@ -2149,7 +2173,6 @@
     </w:p>
     <w:p>
       <w:r>
-        <w:lastRenderedPageBreak/>
         <w:t xml:space="preserve">Resources is a very broad term. Within the context of this project, it refers to the resources used to run a home. This could range from money to commodities (such as cleaning products, toilet paper) to utilities (gas, electricity, phone, internet) to food and beyond. As can be seen from this list, financial planning is going to be the core of the application. Practically all resources used by a household must be procured using </w:t>
       </w:r>
       <w:r>
@@ -2232,25 +2255,25 @@
       <w:pPr>
         <w:pStyle w:val="Heading1"/>
       </w:pPr>
-      <w:bookmarkStart w:id="9" w:name="_Toc495233024"/>
-      <w:bookmarkStart w:id="10" w:name="_Toc497643958"/>
+      <w:bookmarkStart w:id="10" w:name="_Toc495233024"/>
+      <w:bookmarkStart w:id="11" w:name="_Toc497643958"/>
       <w:r>
         <w:t>User Analysis</w:t>
       </w:r>
-      <w:bookmarkEnd w:id="9"/>
       <w:bookmarkEnd w:id="10"/>
+      <w:bookmarkEnd w:id="11"/>
     </w:p>
     <w:p>
       <w:pPr>
         <w:pStyle w:val="Heading2"/>
       </w:pPr>
-      <w:bookmarkStart w:id="11" w:name="_Toc495233025"/>
-      <w:bookmarkStart w:id="12" w:name="_Toc497643959"/>
+      <w:bookmarkStart w:id="12" w:name="_Toc495233025"/>
+      <w:bookmarkStart w:id="13" w:name="_Toc497643959"/>
       <w:r>
         <w:t>Target Audience</w:t>
       </w:r>
-      <w:bookmarkEnd w:id="11"/>
       <w:bookmarkEnd w:id="12"/>
+      <w:bookmarkEnd w:id="13"/>
     </w:p>
     <w:p>
       <w:r>
@@ -2289,22 +2312,25 @@
       <w:pPr>
         <w:pStyle w:val="Heading2"/>
       </w:pPr>
-      <w:bookmarkStart w:id="13" w:name="_Toc495233026"/>
-      <w:bookmarkStart w:id="14" w:name="_Toc497643960"/>
+      <w:bookmarkStart w:id="14" w:name="_Toc495233026"/>
+      <w:bookmarkStart w:id="15" w:name="_Toc497643960"/>
       <w:r>
         <w:t>End User Functionality</w:t>
       </w:r>
-      <w:bookmarkEnd w:id="13"/>
       <w:bookmarkEnd w:id="14"/>
-    </w:p>
-    <w:p>
-      <w:r>
-        <w:t xml:space="preserve">For the most part, functionality will be delivered iteratively as requirements change. As such, functionality can be thought of as being dynamic throughout the lifecycle of the application. The initial core user functionality will be the ability to create an account and manage users within this account. This is one of the most important steps in the application, as this is where all the authentication must be set up. </w:t>
-      </w:r>
-    </w:p>
-    <w:p>
+      <w:bookmarkEnd w:id="15"/>
+    </w:p>
+    <w:p>
+      <w:r>
+        <w:t xml:space="preserve">For the most part, functionality will be delivered iteratively as requirements change. As such, functionality can be thought of as being dynamic throughout the lifecycle of the </w:t>
+      </w:r>
       <w:r>
         <w:lastRenderedPageBreak/>
+        <w:t xml:space="preserve">application. The initial core user functionality will be the ability to create an account and manage users within this account. This is one of the most important steps in the application, as this is where all the authentication must be set up. </w:t>
+      </w:r>
+    </w:p>
+    <w:p>
+      <w:r>
         <w:t>The next “package” of functionality will be the ability to add suppliers, with geospatial addresses. There should be some type of predictive technology when entering supplier details, based on anonymised data</w:t>
       </w:r>
       <w:r>
@@ -2328,15 +2354,7 @@
     </w:p>
     <w:p>
       <w:r>
-        <w:t xml:space="preserve">The next “package” would be a shopping list function, that users could create a digital shopping lists that could be prepopulated with common items and tailored for </w:t>
-      </w:r>
-      <w:proofErr w:type="gramStart"/>
-      <w:r>
-        <w:t>particular shopping</w:t>
-      </w:r>
-      <w:proofErr w:type="gramEnd"/>
-      <w:r>
-        <w:t xml:space="preserve"> trips. </w:t>
+        <w:t xml:space="preserve">The next “package” would be a shopping list function, that users could create a digital shopping lists that could be prepopulated with common items and tailored for particular shopping trips. </w:t>
       </w:r>
     </w:p>
     <w:p>
@@ -2351,29 +2369,21 @@
     </w:p>
     <w:p>
       <w:r>
-        <w:t xml:space="preserve">It is highly unlikely that there will be time to implement </w:t>
-      </w:r>
-      <w:proofErr w:type="gramStart"/>
-      <w:r>
-        <w:t>all of these</w:t>
-      </w:r>
-      <w:proofErr w:type="gramEnd"/>
-      <w:r>
-        <w:t xml:space="preserve"> feature sets, but it is good to have future releases planned to help build a roadmap for the future.</w:t>
+        <w:t>It is highly unlikely that there will be time to implement all of these feature sets, but it is good to have future releases planned to help build a roadmap for the future.</w:t>
       </w:r>
     </w:p>
     <w:p>
       <w:pPr>
         <w:pStyle w:val="Heading1"/>
       </w:pPr>
-      <w:bookmarkStart w:id="15" w:name="_Toc495233027"/>
-      <w:bookmarkStart w:id="16" w:name="_Toc497643961"/>
+      <w:bookmarkStart w:id="16" w:name="_Toc495233027"/>
+      <w:bookmarkStart w:id="17" w:name="_Toc497643961"/>
       <w:r>
         <w:lastRenderedPageBreak/>
         <w:t>Methodologies</w:t>
       </w:r>
-      <w:bookmarkEnd w:id="15"/>
       <w:bookmarkEnd w:id="16"/>
+      <w:bookmarkEnd w:id="17"/>
     </w:p>
     <w:p>
       <w:r>
@@ -2666,21 +2676,21 @@
       <w:pPr>
         <w:pStyle w:val="Heading1"/>
       </w:pPr>
-      <w:bookmarkStart w:id="17" w:name="_Toc497643962"/>
+      <w:bookmarkStart w:id="18" w:name="_Toc497643962"/>
       <w:r>
         <w:t>Requirements Analysis</w:t>
       </w:r>
-      <w:bookmarkEnd w:id="17"/>
+      <w:bookmarkEnd w:id="18"/>
     </w:p>
     <w:p>
       <w:pPr>
         <w:pStyle w:val="Heading2"/>
       </w:pPr>
-      <w:bookmarkStart w:id="18" w:name="_Toc497643963"/>
+      <w:bookmarkStart w:id="19" w:name="_Toc497643963"/>
       <w:r>
         <w:t>Functional Areas</w:t>
       </w:r>
-      <w:bookmarkEnd w:id="18"/>
+      <w:bookmarkEnd w:id="19"/>
     </w:p>
     <w:p>
       <w:r>
@@ -2744,11 +2754,11 @@
       <w:pPr>
         <w:pStyle w:val="Heading3"/>
       </w:pPr>
-      <w:bookmarkStart w:id="19" w:name="_Toc497643964"/>
+      <w:bookmarkStart w:id="20" w:name="_Toc497643964"/>
       <w:r>
         <w:t>Login</w:t>
       </w:r>
-      <w:bookmarkEnd w:id="19"/>
+      <w:bookmarkEnd w:id="20"/>
       <w:r>
         <w:t xml:space="preserve"> </w:t>
       </w:r>
@@ -2767,11 +2777,11 @@
       <w:pPr>
         <w:pStyle w:val="Heading3"/>
       </w:pPr>
-      <w:bookmarkStart w:id="20" w:name="_Toc497643965"/>
+      <w:bookmarkStart w:id="21" w:name="_Toc497643965"/>
       <w:r>
         <w:t>Track Suppliers</w:t>
       </w:r>
-      <w:bookmarkEnd w:id="20"/>
+      <w:bookmarkEnd w:id="21"/>
     </w:p>
     <w:p>
       <w:r>
@@ -2793,11 +2803,11 @@
       <w:pPr>
         <w:pStyle w:val="Heading3"/>
       </w:pPr>
-      <w:bookmarkStart w:id="21" w:name="_Toc497643966"/>
+      <w:bookmarkStart w:id="22" w:name="_Toc497643966"/>
       <w:r>
         <w:t>Track Finance</w:t>
       </w:r>
-      <w:bookmarkEnd w:id="21"/>
+      <w:bookmarkEnd w:id="22"/>
     </w:p>
     <w:p>
       <w:pPr>
@@ -2844,11 +2854,11 @@
       <w:pPr>
         <w:pStyle w:val="Heading3"/>
       </w:pPr>
-      <w:bookmarkStart w:id="22" w:name="_Toc497643967"/>
+      <w:bookmarkStart w:id="23" w:name="_Toc497643967"/>
       <w:r>
         <w:t>Inventory Management</w:t>
       </w:r>
-      <w:bookmarkEnd w:id="22"/>
+      <w:bookmarkEnd w:id="23"/>
     </w:p>
     <w:p>
       <w:r>
@@ -2896,12 +2906,12 @@
       <w:pPr>
         <w:pStyle w:val="Heading2"/>
       </w:pPr>
-      <w:bookmarkStart w:id="23" w:name="_Toc497643968"/>
+      <w:bookmarkStart w:id="24" w:name="_Toc497643968"/>
       <w:r>
         <w:lastRenderedPageBreak/>
         <w:t>Functional Requirements</w:t>
       </w:r>
-      <w:bookmarkEnd w:id="23"/>
+      <w:bookmarkEnd w:id="24"/>
     </w:p>
     <w:p>
       <w:r>
@@ -2929,13 +2939,8 @@
         </w:numPr>
       </w:pPr>
       <w:r>
-        <w:t xml:space="preserve">Should cater to the major players in this field, such as Google, Facebook, </w:t>
-      </w:r>
-      <w:proofErr w:type="spellStart"/>
-      <w:r>
-        <w:t>Github</w:t>
-      </w:r>
-      <w:proofErr w:type="spellEnd"/>
+        <w:t>Should cater to the major players in this field, such as Google, Facebook, Github</w:t>
+      </w:r>
     </w:p>
     <w:p>
       <w:pPr>
@@ -3334,12 +3339,12 @@
       <w:pPr>
         <w:pStyle w:val="Heading1"/>
       </w:pPr>
-      <w:bookmarkStart w:id="24" w:name="_Toc497643969"/>
+      <w:bookmarkStart w:id="25" w:name="_Toc497643969"/>
       <w:r>
         <w:lastRenderedPageBreak/>
         <w:t>Architectural Overview</w:t>
       </w:r>
-      <w:bookmarkEnd w:id="24"/>
+      <w:bookmarkEnd w:id="25"/>
     </w:p>
     <w:p>
       <w:r>
@@ -3351,23 +3356,15 @@
       <w:pPr>
         <w:pStyle w:val="Heading2"/>
       </w:pPr>
-      <w:bookmarkStart w:id="25" w:name="_Toc497643970"/>
+      <w:bookmarkStart w:id="26" w:name="_Toc497643970"/>
       <w:r>
         <w:t>Basic Non-Functional Requirments</w:t>
       </w:r>
-      <w:bookmarkEnd w:id="25"/>
-    </w:p>
-    <w:p>
-      <w:r>
-        <w:t xml:space="preserve">The first step in implementing an architectural plan is to define some very basic non-functional requirements. An example of this is security. Whatever architectural solution is chosen must be secure, but must also be simple for a user, such as incorporating third party </w:t>
-      </w:r>
-      <w:proofErr w:type="spellStart"/>
-      <w:r>
-        <w:t>auth</w:t>
-      </w:r>
-      <w:proofErr w:type="spellEnd"/>
-      <w:r>
-        <w:t xml:space="preserve"> providers, such as Google or Facebook.</w:t>
+      <w:bookmarkEnd w:id="26"/>
+    </w:p>
+    <w:p>
+      <w:r>
+        <w:t>The first step in implementing an architectural plan is to define some very basic non-functional requirements. An example of this is security. Whatever architectural solution is chosen must be secure, but must also be simple for a user, such as incorporating third party auth providers, such as Google or Facebook.</w:t>
       </w:r>
     </w:p>
     <w:p>
@@ -3386,24 +3383,19 @@
       </w:r>
     </w:p>
     <w:p>
-      <w:proofErr w:type="gramStart"/>
-      <w:r>
-        <w:t>In order to</w:t>
-      </w:r>
-      <w:proofErr w:type="gramEnd"/>
-      <w:r>
-        <w:t xml:space="preserve"> meet these functional requirements, I have assembled various technologies into categories and I will contrast them to ascertain the best fit for this project. I feel that the best way to do this is to lay out the technologies for the back-end, design a reference architecture and then decide on front-end technologies.</w:t>
+      <w:r>
+        <w:t>In order to meet these functional requirements, I have assembled various technologies into categories and I will contrast them to ascertain the best fit for this project. I feel that the best way to do this is to lay out the technologies for the back-end, design a reference architecture and then decide on front-end technologies.</w:t>
       </w:r>
     </w:p>
     <w:p>
       <w:pPr>
         <w:pStyle w:val="Heading2"/>
       </w:pPr>
-      <w:bookmarkStart w:id="26" w:name="_Toc497643971"/>
+      <w:bookmarkStart w:id="27" w:name="_Toc497643971"/>
       <w:r>
         <w:t>Application Structure</w:t>
       </w:r>
-      <w:bookmarkEnd w:id="26"/>
+      <w:bookmarkEnd w:id="27"/>
     </w:p>
     <w:p>
       <w:pPr>
@@ -3415,29 +3407,13 @@
     </w:p>
     <w:p>
       <w:r>
-        <w:t xml:space="preserve">There are several ways that this system could be implemented. The two most likely are native applications and web applications. It would be possible to create the application for one specific native platform and then </w:t>
-      </w:r>
-      <w:proofErr w:type="spellStart"/>
-      <w:r>
-        <w:t>transpile</w:t>
-      </w:r>
-      <w:proofErr w:type="spellEnd"/>
-      <w:r>
-        <w:t xml:space="preserve"> it to the other, for example build the application in Android and then use a tool like Apache Cordova to port it to iOS. This does not allow for desktop applications however, so it would need to be ported to desktop also somehow.</w:t>
+        <w:t>There are several ways that this system could be implemented. The two most likely are native applications and web applications. It would be possible to create the application for one specific native platform and then transpile it to the other, for example build the application in Android and then use a tool like Apache Cordova to port it to iOS. This does not allow for desktop applications however, so it would need to be ported to desktop also somehow.</w:t>
       </w:r>
     </w:p>
     <w:p>
       <w:r>
         <w:lastRenderedPageBreak/>
-        <w:t xml:space="preserve">The other alternative is to create a Web App. One of the newer versions of web apps is the Progressive Web App. This application will allow a web app that is run in the browser to work offline, and to be installable on the </w:t>
-      </w:r>
-      <w:proofErr w:type="gramStart"/>
-      <w:r>
-        <w:t>users</w:t>
-      </w:r>
-      <w:proofErr w:type="gramEnd"/>
-      <w:r>
-        <w:t xml:space="preserve"> device. </w:t>
+        <w:t xml:space="preserve">The other alternative is to create a Web App. One of the newer versions of web apps is the Progressive Web App. This application will allow a web app that is run in the browser to work offline, and to be installable on the users device. </w:t>
       </w:r>
     </w:p>
     <w:p>
@@ -3511,13 +3487,8 @@
         <w:t>Firebase provides two options for Real-Time data access, Real-Ti</w:t>
       </w:r>
       <w:r>
-        <w:t xml:space="preserve">me Database and Cloud </w:t>
-      </w:r>
-      <w:proofErr w:type="spellStart"/>
-      <w:r>
-        <w:t>Firestore</w:t>
-      </w:r>
-      <w:proofErr w:type="spellEnd"/>
+        <w:t>me Database and Cloud Firestore</w:t>
+      </w:r>
       <w:r>
         <w:t xml:space="preserve">. Both provide integration with other Firebase modules, such as Authentication so that other processes managed by Firebase can be seamlessly </w:t>
       </w:r>
@@ -3535,15 +3506,7 @@
     </w:p>
     <w:p>
       <w:r>
-        <w:t xml:space="preserve">This is the original Firebase Database offering. It is a simple key value store which allows data to be structured in a tree fashion. There is no true querying, instead event listeners are attached to a </w:t>
-      </w:r>
-      <w:proofErr w:type="gramStart"/>
-      <w:r>
-        <w:t>particular key</w:t>
-      </w:r>
-      <w:proofErr w:type="gramEnd"/>
-      <w:r>
-        <w:t xml:space="preserve">, and a deep watch is maintained on the data stored below that tree. </w:t>
+        <w:t xml:space="preserve">This is the original Firebase Database offering. It is a simple key value store which allows data to be structured in a tree fashion. There is no true querying, instead event listeners are attached to a particular key, and a deep watch is maintained on the data stored below that tree. </w:t>
       </w:r>
       <w:sdt>
         <w:sdtPr>
@@ -3585,33 +3548,12 @@
       </w:pPr>
       <w:r>
         <w:lastRenderedPageBreak/>
-        <w:t xml:space="preserve">Cloud </w:t>
-      </w:r>
-      <w:proofErr w:type="spellStart"/>
-      <w:r>
-        <w:t>Firestore</w:t>
-      </w:r>
-      <w:proofErr w:type="spellEnd"/>
-    </w:p>
-    <w:p>
-      <w:r>
-        <w:t xml:space="preserve">Cloud </w:t>
-      </w:r>
-      <w:proofErr w:type="spellStart"/>
-      <w:r>
-        <w:t>Firestore</w:t>
-      </w:r>
-      <w:proofErr w:type="spellEnd"/>
-      <w:r>
-        <w:t xml:space="preserve"> is the newest data solution offered by Firebase (04/11/17 its still in Beta). It acts more as a collection based database (structured like MongoDB) where the client </w:t>
-      </w:r>
-      <w:proofErr w:type="gramStart"/>
-      <w:r>
-        <w:t>app  can</w:t>
-      </w:r>
-      <w:proofErr w:type="gramEnd"/>
-      <w:r>
-        <w:t xml:space="preserve"> store </w:t>
+        <w:t>Cloud Firestore</w:t>
+      </w:r>
+    </w:p>
+    <w:p>
+      <w:r>
+        <w:t xml:space="preserve">Cloud Firestore is the newest data solution offered by Firebase (04/11/17 its still in Beta). It acts more as a collection based database (structured like MongoDB) where the client app  can store </w:t>
       </w:r>
       <w:r>
         <w:rPr>
@@ -3629,26 +3571,10 @@
         <w:t>collections.</w:t>
       </w:r>
       <w:r>
-        <w:t xml:space="preserve"> From the documentation it appears that this database would act like a Mongo database wrapped in a </w:t>
-      </w:r>
-      <w:proofErr w:type="spellStart"/>
-      <w:r>
-        <w:t>GraphQL</w:t>
-      </w:r>
-      <w:proofErr w:type="spellEnd"/>
-      <w:r>
-        <w:t xml:space="preserve"> server</w:t>
-      </w:r>
-      <w:r>
-        <w:t xml:space="preserve">. </w:t>
-      </w:r>
-      <w:proofErr w:type="gramStart"/>
-      <w:r>
-        <w:t>So</w:t>
-      </w:r>
-      <w:proofErr w:type="gramEnd"/>
-      <w:r>
-        <w:t xml:space="preserve"> the server is specifically set up to perform deep queries on JSON collections. This provides a more robust method of </w:t>
+        <w:t xml:space="preserve"> From the documentation it appears that this database would act like a Mongo database wrapped in a GraphQL server</w:t>
+      </w:r>
+      <w:r>
+        <w:t xml:space="preserve">. So the server is specifically set up to perform deep queries on JSON collections. This provides a more robust method of </w:t>
       </w:r>
       <w:r>
         <w:t xml:space="preserve">querying, but at the expense of not being able to add listeners to a specific data set. </w:t>
@@ -3691,23 +3617,7 @@
     </w:p>
     <w:p>
       <w:r>
-        <w:t xml:space="preserve">I decided to use the older offering of Firebase Real-Time Database over Cloud </w:t>
-      </w:r>
-      <w:proofErr w:type="spellStart"/>
-      <w:r>
-        <w:t>Firestore</w:t>
-      </w:r>
-      <w:proofErr w:type="spellEnd"/>
-      <w:r>
-        <w:t xml:space="preserve">. The reason for this is that I felt that Cloud </w:t>
-      </w:r>
-      <w:proofErr w:type="spellStart"/>
-      <w:r>
-        <w:t>Firestore</w:t>
-      </w:r>
-      <w:proofErr w:type="spellEnd"/>
-      <w:r>
-        <w:t xml:space="preserve"> was a more complete solution for web apps that did not have a server t</w:t>
+        <w:t>I decided to use the older offering of Firebase Real-Time Database over Cloud Firestore. The reason for this is that I felt that Cloud Firestore was a more complete solution for web apps that did not have a server t</w:t>
       </w:r>
       <w:r>
         <w:t xml:space="preserve">o support them. I felt that since this product was still in beta, it may not be the best choice to depend the entire backend architecture on. </w:t>
@@ -3715,23 +3625,7 @@
     </w:p>
     <w:p>
       <w:r>
-        <w:t xml:space="preserve">Since </w:t>
-      </w:r>
-      <w:proofErr w:type="spellStart"/>
-      <w:r>
-        <w:t>Firestore</w:t>
-      </w:r>
-      <w:proofErr w:type="spellEnd"/>
-      <w:r>
-        <w:t xml:space="preserve"> appears to act as a REST API (or, rather a </w:t>
-      </w:r>
-      <w:proofErr w:type="spellStart"/>
-      <w:r>
-        <w:t>GraphQL</w:t>
-      </w:r>
-      <w:proofErr w:type="spellEnd"/>
-      <w:r>
-        <w:t xml:space="preserve"> server), I felt it would be a safer choice, as it would be easier to migrate from </w:t>
+        <w:t xml:space="preserve">Since Firestore appears to act as a REST API (or, rather a GraphQL server), I felt it would be a safer choice, as it would be easier to migrate from </w:t>
       </w:r>
       <w:r>
         <w:t>a custom API to a total Firebase data storage solution.</w:t>
@@ -3766,15 +3660,7 @@
         <w:t xml:space="preserve"> user sig</w:t>
       </w:r>
       <w:r>
-        <w:t xml:space="preserve">ns up, a custom function can be run, perhaps sending a verification email to the user. There </w:t>
-      </w:r>
-      <w:proofErr w:type="gramStart"/>
-      <w:r>
-        <w:t>are</w:t>
-      </w:r>
-      <w:proofErr w:type="gramEnd"/>
-      <w:r>
-        <w:t xml:space="preserve"> a large selection of events that can be listened for, such as </w:t>
+        <w:t xml:space="preserve">ns up, a custom function can be run, perhaps sending a verification email to the user. There are a large selection of events that can be listened for, such as </w:t>
       </w:r>
       <w:r>
         <w:t>writes to a specific database node, or a user asking to reset their password.</w:t>
@@ -3823,26 +3709,10 @@
     </w:p>
     <w:p>
       <w:r>
-        <w:t xml:space="preserve">The main attraction of Firebase is its authentication module. Firebase provides both client and server API’s for authentication. This method of authentication would allow the client app to authenticate with Firebase using an email/password combo, or a </w:t>
-      </w:r>
-      <w:proofErr w:type="gramStart"/>
-      <w:r>
-        <w:t>third party</w:t>
-      </w:r>
-      <w:proofErr w:type="gramEnd"/>
-      <w:r>
-        <w:t xml:space="preserve"> Authentication provider. Firebase then handles all local authentication </w:t>
-      </w:r>
-      <w:r>
-        <w:t xml:space="preserve">through a combination of browser cookies and </w:t>
-      </w:r>
-      <w:proofErr w:type="spellStart"/>
-      <w:r>
-        <w:t>WebSocket</w:t>
-      </w:r>
-      <w:proofErr w:type="spellEnd"/>
-      <w:r>
-        <w:t xml:space="preserve"> connections. When the client needs to make a request to the server, it can fetch a JSON Web Token (JWT) from Firebase to be attached to the request headers. </w:t>
+        <w:t xml:space="preserve">The main attraction of Firebase is its authentication module. Firebase provides both client and server API’s for authentication. This method of authentication would allow the client app to authenticate with Firebase using an email/password combo, or a third party Authentication provider. Firebase then handles all local authentication </w:t>
+      </w:r>
+      <w:r>
+        <w:t xml:space="preserve">through a combination of browser cookies and WebSocket connections. When the client needs to make a request to the server, it can fetch a JSON Web Token (JWT) from Firebase to be attached to the request headers. </w:t>
       </w:r>
       <w:sdt>
         <w:sdtPr>
@@ -3961,15 +3831,7 @@
     </w:p>
     <w:p>
       <w:r>
-        <w:t xml:space="preserve">Google Cloud Platform API’s can be used for many tasks. In this project the one that will primarily be used will be the Maps API to allow geocoding of </w:t>
-      </w:r>
-      <w:proofErr w:type="spellStart"/>
-      <w:r>
-        <w:t>memonic</w:t>
-      </w:r>
-      <w:proofErr w:type="spellEnd"/>
-      <w:r>
-        <w:t xml:space="preserve"> addresses into geospatial coordinates. There are a variety of other tools available on this platform, such as Business Intelligence API’s and AI tools for chatbots which will need to be investigated further to see if they can add value to the project.</w:t>
+        <w:t>Google Cloud Platform API’s can be used for many tasks. In this project the one that will primarily be used will be the Maps API to allow geocoding of memonic addresses into geospatial coordinates. There are a variety of other tools available on this platform, such as Business Intelligence API’s and AI tools for chatbots which will need to be investigated further to see if they can add value to the project.</w:t>
       </w:r>
     </w:p>
     <w:p>
@@ -3989,15 +3851,7 @@
     </w:p>
     <w:p>
       <w:r>
-        <w:t xml:space="preserve">To scale this down, the SQL database can be removed, along with the associated Web Worker processes. The Java AS can also be </w:t>
-      </w:r>
-      <w:proofErr w:type="gramStart"/>
-      <w:r>
-        <w:t>removed</w:t>
-      </w:r>
-      <w:proofErr w:type="gramEnd"/>
-      <w:r>
-        <w:t xml:space="preserve"> and associated processing moved to </w:t>
+        <w:t xml:space="preserve">To scale this down, the SQL database can be removed, along with the associated Web Worker processes. The Java AS can also be removed and associated processing moved to </w:t>
       </w:r>
       <w:r>
         <w:lastRenderedPageBreak/>
@@ -4036,23 +3890,7 @@
     </w:p>
     <w:p>
       <w:r>
-        <w:t xml:space="preserve">Then, </w:t>
-      </w:r>
-      <w:proofErr w:type="gramStart"/>
-      <w:r>
-        <w:t>in order to</w:t>
-      </w:r>
-      <w:proofErr w:type="gramEnd"/>
-      <w:r>
-        <w:t xml:space="preserve"> scale this down yet again, the web worker process to transform data could also be pushed to the Node REST API, to remove that system from the landscape. The Mongo </w:t>
-      </w:r>
-      <w:proofErr w:type="spellStart"/>
-      <w:r>
-        <w:t>sharded</w:t>
-      </w:r>
-      <w:proofErr w:type="spellEnd"/>
-      <w:r>
-        <w:t xml:space="preserve"> cluster could be reduced to a single Mongo instance. The same could happen with the NodeJS server processes, which would mean that Load Balancer could also be removed. </w:t>
+        <w:t xml:space="preserve">Then, in order to scale this down yet again, the web worker process to transform data could also be pushed to the Node REST API, to remove that system from the landscape. The Mongo sharded cluster could be reduced to a single Mongo instance. The same could happen with the NodeJS server processes, which would mean that Load Balancer could also be removed. </w:t>
       </w:r>
     </w:p>
     <w:p>
@@ -4094,15 +3932,7 @@
     </w:p>
     <w:p>
       <w:r>
-        <w:t xml:space="preserve">Building it in this method, with the Node Server Process first, rather than the Java AS, means that the endpoints that the client consumes data from will remain unchanged as the architecture develops. With this method, </w:t>
-      </w:r>
-      <w:proofErr w:type="gramStart"/>
-      <w:r>
-        <w:t>all of</w:t>
-      </w:r>
-      <w:proofErr w:type="gramEnd"/>
-      <w:r>
-        <w:t xml:space="preserve"> the systems that provide data to the client will be in the landscape from the beginning, providing peak user experience from the beginning. </w:t>
+        <w:t xml:space="preserve">Building it in this method, with the Node Server Process first, rather than the Java AS, means that the endpoints that the client consumes data from will remain unchanged as the architecture develops. With this method, all of the systems that provide data to the client will be in the landscape from the beginning, providing peak user experience from the beginning. </w:t>
       </w:r>
     </w:p>
     <w:p>
@@ -4137,15 +3967,7 @@
     <w:p>
       <w:r>
         <w:lastRenderedPageBreak/>
-        <w:t xml:space="preserve">For the database, I am considering hosting the prototype on </w:t>
-      </w:r>
-      <w:proofErr w:type="spellStart"/>
-      <w:r>
-        <w:t>mLab</w:t>
-      </w:r>
-      <w:proofErr w:type="spellEnd"/>
-      <w:r>
-        <w:t xml:space="preserve"> for simplicity and then migrating to Mongo Atlas for the production version. Mongo Atlas provides far better performance, but requires more configuration to set up.</w:t>
+        <w:t>For the database, I am considering hosting the prototype on mLab for simplicity and then migrating to Mongo Atlas for the production version. Mongo Atlas provides far better performance, but requires more configuration to set up.</w:t>
       </w:r>
     </w:p>
     <w:p/>
@@ -4153,11 +3975,11 @@
       <w:pPr>
         <w:pStyle w:val="Heading1"/>
       </w:pPr>
-      <w:bookmarkStart w:id="27" w:name="_Toc497643972"/>
+      <w:bookmarkStart w:id="28" w:name="_Toc497643972"/>
       <w:r>
         <w:t>Appendix</w:t>
       </w:r>
-      <w:bookmarkEnd w:id="27"/>
+      <w:bookmarkEnd w:id="28"/>
     </w:p>
     <w:p>
       <w:pPr>
@@ -4208,7 +4030,7 @@
       <w:pPr>
         <w:pStyle w:val="Caption"/>
       </w:pPr>
-      <w:bookmarkStart w:id="28" w:name="_Toc496570059"/>
+      <w:bookmarkStart w:id="29" w:name="_Toc496570059"/>
       <w:r>
         <w:t xml:space="preserve">Figure </w:t>
       </w:r>
@@ -4231,17 +4053,9 @@
         <w:fldChar w:fldCharType="end"/>
       </w:r>
       <w:r>
-        <w:t>--</w:t>
-      </w:r>
-      <w:proofErr w:type="spellStart"/>
-      <w:r>
-        <w:t>Auth</w:t>
-      </w:r>
-      <w:proofErr w:type="spellEnd"/>
-      <w:r>
-        <w:t xml:space="preserve"> Use Case</w:t>
-      </w:r>
-      <w:bookmarkEnd w:id="28"/>
+        <w:t>--Auth Use Case</w:t>
+      </w:r>
+      <w:bookmarkEnd w:id="29"/>
     </w:p>
     <w:p>
       <w:pPr>
@@ -4293,8 +4107,8 @@
       <w:pPr>
         <w:pStyle w:val="Caption"/>
       </w:pPr>
-      <w:bookmarkStart w:id="29" w:name="_Ref496568166"/>
-      <w:bookmarkStart w:id="30" w:name="_Toc496570060"/>
+      <w:bookmarkStart w:id="30" w:name="_Ref496568166"/>
+      <w:bookmarkStart w:id="31" w:name="_Toc496570060"/>
       <w:r>
         <w:t xml:space="preserve">Figure </w:t>
       </w:r>
@@ -4319,8 +4133,8 @@
       <w:r>
         <w:t>--Conceptual Module Overview</w:t>
       </w:r>
-      <w:bookmarkEnd w:id="29"/>
       <w:bookmarkEnd w:id="30"/>
+      <w:bookmarkEnd w:id="31"/>
     </w:p>
     <w:p>
       <w:pPr>
@@ -4384,8 +4198,8 @@
       <w:pPr>
         <w:pStyle w:val="Caption"/>
       </w:pPr>
-      <w:bookmarkStart w:id="31" w:name="_Ref496569361"/>
-      <w:bookmarkStart w:id="32" w:name="_Toc496570061"/>
+      <w:bookmarkStart w:id="32" w:name="_Ref496569361"/>
+      <w:bookmarkStart w:id="33" w:name="_Toc496570061"/>
       <w:r>
         <w:t xml:space="preserve">Figure </w:t>
       </w:r>
@@ -4410,8 +4224,8 @@
       <w:r>
         <w:t>--Full Physical Implementation</w:t>
       </w:r>
-      <w:bookmarkEnd w:id="31"/>
       <w:bookmarkEnd w:id="32"/>
+      <w:bookmarkEnd w:id="33"/>
     </w:p>
     <w:p>
       <w:pPr>
@@ -4476,8 +4290,8 @@
       <w:pPr>
         <w:pStyle w:val="Caption"/>
       </w:pPr>
-      <w:bookmarkStart w:id="33" w:name="_Ref496569451"/>
-      <w:bookmarkStart w:id="34" w:name="_Toc496570062"/>
+      <w:bookmarkStart w:id="34" w:name="_Ref496569451"/>
+      <w:bookmarkStart w:id="35" w:name="_Toc496570062"/>
       <w:r>
         <w:t xml:space="preserve">Figure </w:t>
       </w:r>
@@ -4502,8 +4316,8 @@
       <w:r>
         <w:t>--Mid Physical Implementation</w:t>
       </w:r>
-      <w:bookmarkEnd w:id="33"/>
       <w:bookmarkEnd w:id="34"/>
+      <w:bookmarkEnd w:id="35"/>
     </w:p>
     <w:p>
       <w:pPr>
@@ -4568,8 +4382,8 @@
       <w:pPr>
         <w:pStyle w:val="Caption"/>
       </w:pPr>
-      <w:bookmarkStart w:id="35" w:name="_Ref496569952"/>
-      <w:bookmarkStart w:id="36" w:name="_Toc496570063"/>
+      <w:bookmarkStart w:id="36" w:name="_Ref496569952"/>
+      <w:bookmarkStart w:id="37" w:name="_Toc496570063"/>
       <w:r>
         <w:t xml:space="preserve">Figure </w:t>
       </w:r>
@@ -4594,8 +4408,8 @@
       <w:r>
         <w:t>--Small Physical Implementation</w:t>
       </w:r>
-      <w:bookmarkEnd w:id="35"/>
       <w:bookmarkEnd w:id="36"/>
+      <w:bookmarkEnd w:id="37"/>
     </w:p>
     <w:sdt>
       <w:sdtPr>
@@ -4631,12 +4445,12 @@
           <w:pPr>
             <w:pStyle w:val="Heading1"/>
           </w:pPr>
-          <w:bookmarkStart w:id="37" w:name="_Toc497643973"/>
+          <w:bookmarkStart w:id="38" w:name="_Toc497643973"/>
           <w:r>
             <w:lastRenderedPageBreak/>
             <w:t>References</w:t>
           </w:r>
-          <w:bookmarkEnd w:id="37"/>
+          <w:bookmarkEnd w:id="38"/>
         </w:p>
         <w:sdt>
           <w:sdtPr>
@@ -5082,7 +4896,6 @@
                 <w:br/>
                 <w:t xml:space="preserve">Available at: </w:t>
               </w:r>
-              <w:bookmarkStart w:id="38" w:name="_GoBack"/>
               <w:r>
                 <w:rPr>
                   <w:noProof/>
@@ -5090,7 +4903,6 @@
                 </w:rPr>
                 <w:t>https://firebase.google.com/docs/database/web/start</w:t>
               </w:r>
-              <w:bookmarkEnd w:id="38"/>
               <w:r>
                 <w:rPr>
                   <w:noProof/>
@@ -5595,7 +5407,7 @@
       <w:rPr>
         <w:noProof/>
       </w:rPr>
-      <w:t>19</w:t>
+      <w:t>2</w:t>
     </w:r>
     <w:r>
       <w:fldChar w:fldCharType="end"/>
@@ -8432,7 +8244,7 @@
 </file>
 
 <file path=customXml/itemProps1.xml><?xml version="1.0" encoding="utf-8"?>
-<ds:datastoreItem xmlns:ds="http://schemas.openxmlformats.org/officeDocument/2006/customXml" ds:itemID="{B9FA9093-BB1A-4937-9866-35A1735647B0}">
+<ds:datastoreItem xmlns:ds="http://schemas.openxmlformats.org/officeDocument/2006/customXml" ds:itemID="{07F58647-E9AD-4E22-8F9F-998F0D3A0A12}">
   <ds:schemaRefs>
     <ds:schemaRef ds:uri="http://schemas.openxmlformats.org/officeDocument/2006/bibliography"/>
   </ds:schemaRefs>

</xml_diff>